<commit_message>
seguimos con el curso
</commit_message>
<xml_diff>
--- a/Theory/python.docx
+++ b/Theory/python.docx
@@ -1337,7 +1337,6 @@
           <w:lang w:val="es"/>
         </w:rPr>
       </w:pPr>
-      <w:bookmarkStart w:id="3" w:name="_GoBack"/>
       <w:r>
         <w:drawing>
           <wp:inline distT="0" distB="0" distL="114300" distR="114300">
@@ -1383,7 +1382,6 @@
           </wp:inline>
         </w:drawing>
       </w:r>
-      <w:bookmarkEnd w:id="3"/>
       <w:r>
         <w:rPr>
           <w:rFonts w:hint="default"/>
@@ -1391,6 +1389,32 @@
         </w:rPr>
         <w:t xml:space="preserve"> </w:t>
       </w:r>
+    </w:p>
+    <w:p>
+      <w:pPr>
+        <w:numPr>
+          <w:ilvl w:val="0"/>
+          <w:numId w:val="0"/>
+        </w:numPr>
+        <w:ind w:leftChars="0"/>
+        <w:rPr>
+          <w:rFonts w:hint="default"/>
+          <w:lang w:val="es"/>
+        </w:rPr>
+      </w:pPr>
+    </w:p>
+    <w:p>
+      <w:pPr>
+        <w:numPr>
+          <w:ilvl w:val="0"/>
+          <w:numId w:val="0"/>
+        </w:numPr>
+        <w:ind w:leftChars="0"/>
+        <w:rPr>
+          <w:rFonts w:hint="default"/>
+          <w:lang w:val="es"/>
+        </w:rPr>
+      </w:pPr>
     </w:p>
     <w:p>
       <w:pPr>
@@ -1882,15 +1906,274 @@
     <w:p/>
     <w:p/>
     <w:p/>
+    <w:p>
+      <w:pPr>
+        <w:pStyle w:val="3"/>
+        <w:bidi w:val="0"/>
+        <w:rPr>
+          <w:rFonts w:hint="default"/>
+          <w:lang w:val="es"/>
+        </w:rPr>
+      </w:pPr>
+      <w:r>
+        <w:rPr>
+          <w:rFonts w:hint="default"/>
+          <w:lang w:val="es"/>
+        </w:rPr>
+        <w:t>Uso de variables</w:t>
+      </w:r>
+    </w:p>
+    <w:p>
+      <w:pPr>
+        <w:rPr>
+          <w:rFonts w:hint="default"/>
+          <w:lang w:val="es"/>
+        </w:rPr>
+      </w:pPr>
+    </w:p>
+    <w:p>
+      <w:pPr>
+        <w:rPr>
+          <w:rFonts w:hint="default"/>
+          <w:lang w:val="es"/>
+        </w:rPr>
+      </w:pPr>
+      <w:r>
+        <w:rPr>
+          <w:rFonts w:hint="default"/>
+          <w:lang w:val="es"/>
+        </w:rPr>
+        <w:t xml:space="preserve">Python usa tipado dinámico como JavaScript esto significa que no es necesario especificar el tipo de dato que contendrá dicha variable. </w:t>
+      </w:r>
+    </w:p>
+    <w:p>
+      <w:pPr>
+        <w:rPr>
+          <w:rFonts w:hint="default"/>
+          <w:lang w:val="es"/>
+        </w:rPr>
+      </w:pPr>
+      <w:r>
+        <w:rPr>
+          <w:rFonts w:hint="default"/>
+          <w:lang w:val="es"/>
+        </w:rPr>
+        <w:t>Por ejemplo Java tiene un tipado estático porque requiere que especifiquemos durante la declaración el tipo de dato que contendrá la variable.</w:t>
+      </w:r>
+    </w:p>
+    <w:p>
+      <w:pPr>
+        <w:rPr>
+          <w:rFonts w:hint="default"/>
+          <w:lang w:val="es"/>
+        </w:rPr>
+      </w:pPr>
+    </w:p>
+    <w:p>
+      <w:pPr>
+        <w:rPr>
+          <w:rFonts w:hint="default"/>
+          <w:b w:val="0"/>
+          <w:bCs w:val="0"/>
+          <w:i/>
+          <w:iCs/>
+          <w:lang w:val="es"/>
+        </w:rPr>
+      </w:pPr>
+      <w:r>
+        <w:rPr>
+          <w:rFonts w:hint="default"/>
+          <w:b w:val="0"/>
+          <w:bCs w:val="0"/>
+          <w:i/>
+          <w:iCs/>
+          <w:highlight w:val="lightGray"/>
+          <w:lang w:val="es"/>
+        </w:rPr>
+        <w:t>Usado : str type()</w:t>
+      </w:r>
+      <w:r>
+        <w:rPr>
+          <w:rFonts w:hint="default"/>
+          <w:b w:val="0"/>
+          <w:bCs w:val="0"/>
+          <w:i/>
+          <w:iCs/>
+          <w:lang w:val="es"/>
+        </w:rPr>
+        <w:t xml:space="preserve"> </w:t>
+      </w:r>
+    </w:p>
+    <w:p>
+      <w:pPr>
+        <w:rPr>
+          <w:rFonts w:hint="default"/>
+          <w:lang w:val="es"/>
+        </w:rPr>
+      </w:pPr>
+    </w:p>
+    <w:p>
+      <w:r>
+        <w:drawing>
+          <wp:inline distT="0" distB="0" distL="114300" distR="114300">
+            <wp:extent cx="5270500" cy="1473835"/>
+            <wp:effectExtent l="0" t="0" r="6350" b="12065"/>
+            <wp:docPr id="3" name="Picture 1"/>
+            <wp:cNvGraphicFramePr>
+              <a:graphicFrameLocks xmlns:a="http://schemas.openxmlformats.org/drawingml/2006/main" noChangeAspect="1"/>
+            </wp:cNvGraphicFramePr>
+            <a:graphic xmlns:a="http://schemas.openxmlformats.org/drawingml/2006/main">
+              <a:graphicData uri="http://schemas.openxmlformats.org/drawingml/2006/picture">
+                <pic:pic xmlns:pic="http://schemas.openxmlformats.org/drawingml/2006/picture">
+                  <pic:nvPicPr>
+                    <pic:cNvPr id="3" name="Picture 1"/>
+                    <pic:cNvPicPr>
+                      <a:picLocks noChangeAspect="1"/>
+                    </pic:cNvPicPr>
+                  </pic:nvPicPr>
+                  <pic:blipFill>
+                    <a:blip r:embed="rId16"/>
+                    <a:stretch>
+                      <a:fillRect/>
+                    </a:stretch>
+                  </pic:blipFill>
+                  <pic:spPr>
+                    <a:xfrm>
+                      <a:off x="0" y="0"/>
+                      <a:ext cx="5270500" cy="1473835"/>
+                    </a:xfrm>
+                    <a:prstGeom prst="rect">
+                      <a:avLst/>
+                    </a:prstGeom>
+                    <a:noFill/>
+                    <a:ln>
+                      <a:noFill/>
+                    </a:ln>
+                  </pic:spPr>
+                </pic:pic>
+              </a:graphicData>
+            </a:graphic>
+          </wp:inline>
+        </w:drawing>
+      </w:r>
+    </w:p>
     <w:p/>
-    <w:p/>
-    <w:p>
-      <w:pPr>
-        <w:rPr>
-          <w:rFonts w:hint="default"/>
-          <w:lang w:val="es"/>
-        </w:rPr>
-      </w:pPr>
+    <w:p>
+      <w:pPr>
+        <w:rPr>
+          <w:rFonts w:hint="default"/>
+          <w:lang w:val="es"/>
+        </w:rPr>
+      </w:pPr>
+      <w:r>
+        <w:rPr>
+          <w:rFonts w:hint="default"/>
+          <w:lang w:val="es"/>
+        </w:rPr>
+        <w:br w:type="page"/>
+      </w:r>
+    </w:p>
+    <w:p>
+      <w:pPr>
+        <w:pStyle w:val="3"/>
+        <w:bidi w:val="0"/>
+        <w:rPr>
+          <w:rFonts w:hint="default"/>
+          <w:lang w:val="es"/>
+        </w:rPr>
+      </w:pPr>
+      <w:r>
+        <w:rPr>
+          <w:rFonts w:hint="default"/>
+          <w:lang w:val="es"/>
+        </w:rPr>
+        <w:t xml:space="preserve">Strings </w:t>
+      </w:r>
+    </w:p>
+    <w:p>
+      <w:pPr>
+        <w:rPr>
+          <w:rFonts w:hint="default"/>
+          <w:lang w:val="es"/>
+        </w:rPr>
+      </w:pPr>
+      <w:r>
+        <w:rPr>
+          <w:rFonts w:hint="default"/>
+          <w:lang w:val="es"/>
+        </w:rPr>
+        <w:t>Funcionan como arrays así que usando el índice podemos extraer letras del string.</w:t>
+      </w:r>
+    </w:p>
+    <w:p>
+      <w:pPr>
+        <w:rPr>
+          <w:rFonts w:hint="default"/>
+          <w:lang w:val="es"/>
+        </w:rPr>
+      </w:pPr>
+      <w:r>
+        <w:rPr>
+          <w:rFonts w:hint="default"/>
+          <w:lang w:val="es"/>
+        </w:rPr>
+        <w:t>Está habilitado el reverse index(indice reverso) así sin conocer la longitud del string podemos extraer el último carácter.</w:t>
+      </w:r>
+    </w:p>
+    <w:p>
+      <w:bookmarkStart w:id="3" w:name="_GoBack"/>
+      <w:bookmarkEnd w:id="3"/>
+    </w:p>
+    <w:p>
+      <w:pPr>
+        <w:rPr>
+          <w:rFonts w:hint="default"/>
+          <w:lang w:val="es"/>
+        </w:rPr>
+      </w:pPr>
+      <w:r>
+        <w:drawing>
+          <wp:inline distT="0" distB="0" distL="114300" distR="114300">
+            <wp:extent cx="1876425" cy="2366645"/>
+            <wp:effectExtent l="0" t="0" r="9525" b="14605"/>
+            <wp:docPr id="7" name="Picture 2"/>
+            <wp:cNvGraphicFramePr>
+              <a:graphicFrameLocks xmlns:a="http://schemas.openxmlformats.org/drawingml/2006/main" noChangeAspect="1"/>
+            </wp:cNvGraphicFramePr>
+            <a:graphic xmlns:a="http://schemas.openxmlformats.org/drawingml/2006/main">
+              <a:graphicData uri="http://schemas.openxmlformats.org/drawingml/2006/picture">
+                <pic:pic xmlns:pic="http://schemas.openxmlformats.org/drawingml/2006/picture">
+                  <pic:nvPicPr>
+                    <pic:cNvPr id="7" name="Picture 2"/>
+                    <pic:cNvPicPr>
+                      <a:picLocks noChangeAspect="1"/>
+                    </pic:cNvPicPr>
+                  </pic:nvPicPr>
+                  <pic:blipFill>
+                    <a:blip r:embed="rId17"/>
+                    <a:stretch>
+                      <a:fillRect/>
+                    </a:stretch>
+                  </pic:blipFill>
+                  <pic:spPr>
+                    <a:xfrm>
+                      <a:off x="0" y="0"/>
+                      <a:ext cx="1876425" cy="2366645"/>
+                    </a:xfrm>
+                    <a:prstGeom prst="rect">
+                      <a:avLst/>
+                    </a:prstGeom>
+                    <a:noFill/>
+                    <a:ln>
+                      <a:noFill/>
+                    </a:ln>
+                  </pic:spPr>
+                </pic:pic>
+              </a:graphicData>
+            </a:graphic>
+          </wp:inline>
+        </w:drawing>
+      </w:r>
     </w:p>
     <w:sectPr>
       <w:pgSz w:w="11906" w:h="16838"/>

</xml_diff>